<commit_message>
Database Schema and Model for Users and Lessons are created.
</commit_message>
<xml_diff>
--- a/Project Proposal.docx
+++ b/Project Proposal.docx
@@ -344,43 +344,7 @@
           <w:szCs w:val="24"/>
           <w:lang w:val="en-US"/>
         </w:rPr>
-        <w:t xml:space="preserve">Students can access, </w:t>
-      </w:r>
-      <w:r>
-        <w:rPr>
-          <w:rFonts w:asciiTheme="majorBidi" w:hAnsiTheme="majorBidi" w:cstheme="majorBidi"/>
-          <w:sz w:val="24"/>
-          <w:szCs w:val="24"/>
-          <w:lang w:val="en-US"/>
-        </w:rPr>
-        <w:t xml:space="preserve">read, </w:t>
-      </w:r>
-      <w:r>
-        <w:rPr>
-          <w:rFonts w:asciiTheme="majorBidi" w:hAnsiTheme="majorBidi" w:cstheme="majorBidi"/>
-          <w:sz w:val="24"/>
-          <w:szCs w:val="24"/>
-          <w:lang w:val="en-US"/>
-        </w:rPr>
-        <w:t xml:space="preserve">and </w:t>
-      </w:r>
-      <w:r>
-        <w:rPr>
-          <w:rFonts w:asciiTheme="majorBidi" w:hAnsiTheme="majorBidi" w:cstheme="majorBidi"/>
-          <w:sz w:val="24"/>
-          <w:szCs w:val="24"/>
-          <w:lang w:val="en-US"/>
-        </w:rPr>
-        <w:t>liste</w:t>
-      </w:r>
-      <w:r>
-        <w:rPr>
-          <w:rFonts w:asciiTheme="majorBidi" w:hAnsiTheme="majorBidi" w:cstheme="majorBidi"/>
-          <w:sz w:val="24"/>
-          <w:szCs w:val="24"/>
-          <w:lang w:val="en-US"/>
-        </w:rPr>
-        <w:t xml:space="preserve">n the lesson. They are able to write in the </w:t>
+        <w:t xml:space="preserve">Students can access, read, and listen the lesson. They are able to write in the </w:t>
       </w:r>
       <w:r>
         <w:rPr>
@@ -604,18 +568,1764 @@
           <w:szCs w:val="24"/>
           <w:lang w:val="en-US"/>
         </w:rPr>
-        <w:t>The system can record the progress of a student. The system should have a chat application. Every sentence should have both the pronunciation and meaning. Every lesson should have a quiz. The quiz should cover all the contents of the lesson.</w:t>
+        <w:t xml:space="preserve">The system can record the progress of a student. The system should have a chat application. Every sentence should have both the pronunciation and meaning. Every lesson should have a quiz. The quiz should cover all the contents of the lesson. </w:t>
+      </w:r>
+    </w:p>
+    <w:p>
+      <w:pPr>
+        <w:rPr>
+          <w:lang w:val="en-US"/>
+        </w:rPr>
+      </w:pPr>
+      <w:r>
+        <w:rPr>
+          <w:lang w:val="en-US"/>
+        </w:rPr>
+        <w:br w:type="page"/>
+      </w:r>
+    </w:p>
+    <w:p>
+      <w:pPr>
+        <w:pStyle w:val="Heading1"/>
+        <w:spacing w:after="240" w:line="360" w:lineRule="auto"/>
+        <w:rPr>
+          <w:rFonts w:asciiTheme="majorBidi" w:hAnsiTheme="majorBidi"/>
+          <w:b/>
+          <w:bCs/>
+          <w:sz w:val="40"/>
+          <w:szCs w:val="40"/>
+          <w:lang w:val="en-US"/>
+        </w:rPr>
+      </w:pPr>
+      <w:r>
+        <w:rPr>
+          <w:rFonts w:asciiTheme="majorBidi" w:hAnsiTheme="majorBidi"/>
+          <w:b/>
+          <w:bCs/>
+          <w:sz w:val="40"/>
+          <w:szCs w:val="40"/>
+          <w:lang w:val="en-US"/>
+        </w:rPr>
+        <w:lastRenderedPageBreak/>
+        <w:t>Database UML</w:t>
+      </w:r>
+    </w:p>
+    <w:p>
+      <w:pPr>
+        <w:pStyle w:val="Heading2"/>
+        <w:spacing w:line="360" w:lineRule="auto"/>
+        <w:rPr>
+          <w:rFonts w:asciiTheme="majorBidi" w:hAnsiTheme="majorBidi"/>
+          <w:b/>
+          <w:bCs/>
+          <w:sz w:val="32"/>
+          <w:szCs w:val="32"/>
+          <w:lang w:val="en-US"/>
+        </w:rPr>
+      </w:pPr>
+      <w:r>
+        <w:rPr>
+          <w:rFonts w:asciiTheme="majorBidi" w:hAnsiTheme="majorBidi"/>
+          <w:b/>
+          <w:bCs/>
+          <w:sz w:val="32"/>
+          <w:szCs w:val="32"/>
+          <w:lang w:val="en-US"/>
+        </w:rPr>
+        <w:t>In Code</w:t>
+      </w:r>
+    </w:p>
+    <w:p>
+      <w:pPr>
+        <w:shd w:val="clear" w:color="auto" w:fill="1E1E1E"/>
+        <w:spacing w:after="0" w:line="285" w:lineRule="atLeast"/>
+        <w:rPr>
+          <w:rFonts w:ascii="Consolas" w:eastAsia="Times New Roman" w:hAnsi="Consolas" w:cs="Times New Roman"/>
+          <w:color w:val="D4D4D4"/>
+          <w:sz w:val="21"/>
+          <w:szCs w:val="21"/>
+          <w:lang w:val="en-US" w:eastAsia="de-DE"/>
+        </w:rPr>
+      </w:pPr>
+      <w:r>
+        <w:rPr>
+          <w:rFonts w:ascii="Consolas" w:eastAsia="Times New Roman" w:hAnsi="Consolas" w:cs="Times New Roman"/>
+          <w:color w:val="569CD6"/>
+          <w:sz w:val="21"/>
+          <w:szCs w:val="21"/>
+          <w:lang w:val="en-US" w:eastAsia="de-DE"/>
+        </w:rPr>
+        <w:t>Table</w:t>
+      </w:r>
+      <w:r>
+        <w:rPr>
+          <w:rFonts w:ascii="Consolas" w:eastAsia="Times New Roman" w:hAnsi="Consolas" w:cs="Times New Roman"/>
+          <w:color w:val="D4D4D4"/>
+          <w:sz w:val="21"/>
+          <w:szCs w:val="21"/>
+          <w:lang w:val="en-US" w:eastAsia="de-DE"/>
+        </w:rPr>
+        <w:t xml:space="preserve"> users {</w:t>
+      </w:r>
+    </w:p>
+    <w:p>
+      <w:pPr>
+        <w:shd w:val="clear" w:color="auto" w:fill="1E1E1E"/>
+        <w:spacing w:after="0" w:line="285" w:lineRule="atLeast"/>
+        <w:rPr>
+          <w:rFonts w:ascii="Consolas" w:eastAsia="Times New Roman" w:hAnsi="Consolas" w:cs="Times New Roman"/>
+          <w:color w:val="D4D4D4"/>
+          <w:sz w:val="21"/>
+          <w:szCs w:val="21"/>
+          <w:lang w:val="en-US" w:eastAsia="de-DE"/>
+        </w:rPr>
+      </w:pPr>
+      <w:r>
+        <w:rPr>
+          <w:rFonts w:ascii="Consolas" w:eastAsia="Times New Roman" w:hAnsi="Consolas" w:cs="Times New Roman"/>
+          <w:color w:val="D4D4D4"/>
+          <w:sz w:val="21"/>
+          <w:szCs w:val="21"/>
+          <w:lang w:val="en-US" w:eastAsia="de-DE"/>
+        </w:rPr>
+        <w:t xml:space="preserve">  </w:t>
+      </w:r>
+      <w:proofErr w:type="gramStart"/>
+      <w:r>
+        <w:rPr>
+          <w:rFonts w:ascii="Consolas" w:eastAsia="Times New Roman" w:hAnsi="Consolas" w:cs="Times New Roman"/>
+          <w:color w:val="D4D4D4"/>
+          <w:sz w:val="21"/>
+          <w:szCs w:val="21"/>
+          <w:lang w:val="en-US" w:eastAsia="de-DE"/>
+        </w:rPr>
+        <w:t>id</w:t>
+      </w:r>
+      <w:proofErr w:type="gramEnd"/>
+      <w:r>
+        <w:rPr>
+          <w:rFonts w:ascii="Consolas" w:eastAsia="Times New Roman" w:hAnsi="Consolas" w:cs="Times New Roman"/>
+          <w:color w:val="D4D4D4"/>
+          <w:sz w:val="21"/>
+          <w:szCs w:val="21"/>
+          <w:lang w:val="en-US" w:eastAsia="de-DE"/>
+        </w:rPr>
+        <w:t xml:space="preserve"> </w:t>
+      </w:r>
+      <w:r>
+        <w:rPr>
+          <w:rFonts w:ascii="Consolas" w:eastAsia="Times New Roman" w:hAnsi="Consolas" w:cs="Times New Roman"/>
+          <w:color w:val="569CD6"/>
+          <w:sz w:val="21"/>
+          <w:szCs w:val="21"/>
+          <w:lang w:val="en-US" w:eastAsia="de-DE"/>
+        </w:rPr>
+        <w:t>integer</w:t>
+      </w:r>
+      <w:r>
+        <w:rPr>
+          <w:rFonts w:ascii="Consolas" w:eastAsia="Times New Roman" w:hAnsi="Consolas" w:cs="Times New Roman"/>
+          <w:color w:val="D4D4D4"/>
+          <w:sz w:val="21"/>
+          <w:szCs w:val="21"/>
+          <w:lang w:val="en-US" w:eastAsia="de-DE"/>
+        </w:rPr>
+        <w:t xml:space="preserve"> [primary </w:t>
+      </w:r>
+      <w:r>
+        <w:rPr>
+          <w:rFonts w:ascii="Consolas" w:eastAsia="Times New Roman" w:hAnsi="Consolas" w:cs="Times New Roman"/>
+          <w:color w:val="569CD6"/>
+          <w:sz w:val="21"/>
+          <w:szCs w:val="21"/>
+          <w:lang w:val="en-US" w:eastAsia="de-DE"/>
+        </w:rPr>
+        <w:t>key</w:t>
+      </w:r>
+      <w:r>
+        <w:rPr>
+          <w:rFonts w:ascii="Consolas" w:eastAsia="Times New Roman" w:hAnsi="Consolas" w:cs="Times New Roman"/>
+          <w:color w:val="D4D4D4"/>
+          <w:sz w:val="21"/>
+          <w:szCs w:val="21"/>
+          <w:lang w:val="en-US" w:eastAsia="de-DE"/>
+        </w:rPr>
+        <w:t>]</w:t>
+      </w:r>
+    </w:p>
+    <w:p>
+      <w:pPr>
+        <w:shd w:val="clear" w:color="auto" w:fill="1E1E1E"/>
+        <w:spacing w:after="0" w:line="285" w:lineRule="atLeast"/>
+        <w:rPr>
+          <w:rFonts w:ascii="Consolas" w:eastAsia="Times New Roman" w:hAnsi="Consolas" w:cs="Times New Roman"/>
+          <w:color w:val="D4D4D4"/>
+          <w:sz w:val="21"/>
+          <w:szCs w:val="21"/>
+          <w:lang w:val="en-US" w:eastAsia="de-DE"/>
+        </w:rPr>
+      </w:pPr>
+      <w:r>
+        <w:rPr>
+          <w:rFonts w:ascii="Consolas" w:eastAsia="Times New Roman" w:hAnsi="Consolas" w:cs="Times New Roman"/>
+          <w:color w:val="D4D4D4"/>
+          <w:sz w:val="21"/>
+          <w:szCs w:val="21"/>
+          <w:lang w:val="en-US" w:eastAsia="de-DE"/>
+        </w:rPr>
+        <w:t xml:space="preserve">  </w:t>
+      </w:r>
+      <w:proofErr w:type="gramStart"/>
+      <w:r>
+        <w:rPr>
+          <w:rFonts w:ascii="Consolas" w:eastAsia="Times New Roman" w:hAnsi="Consolas" w:cs="Times New Roman"/>
+          <w:color w:val="D4D4D4"/>
+          <w:sz w:val="21"/>
+          <w:szCs w:val="21"/>
+          <w:lang w:val="en-US" w:eastAsia="de-DE"/>
+        </w:rPr>
+        <w:t>username</w:t>
+      </w:r>
+      <w:proofErr w:type="gramEnd"/>
+      <w:r>
+        <w:rPr>
+          <w:rFonts w:ascii="Consolas" w:eastAsia="Times New Roman" w:hAnsi="Consolas" w:cs="Times New Roman"/>
+          <w:color w:val="D4D4D4"/>
+          <w:sz w:val="21"/>
+          <w:szCs w:val="21"/>
+          <w:lang w:val="en-US" w:eastAsia="de-DE"/>
+        </w:rPr>
+        <w:t xml:space="preserve"> </w:t>
+      </w:r>
+      <w:r>
+        <w:rPr>
+          <w:rFonts w:ascii="Consolas" w:eastAsia="Times New Roman" w:hAnsi="Consolas" w:cs="Times New Roman"/>
+          <w:color w:val="569CD6"/>
+          <w:sz w:val="21"/>
+          <w:szCs w:val="21"/>
+          <w:lang w:val="en-US" w:eastAsia="de-DE"/>
+        </w:rPr>
+        <w:t>string</w:t>
+      </w:r>
+    </w:p>
+    <w:p>
+      <w:pPr>
+        <w:shd w:val="clear" w:color="auto" w:fill="1E1E1E"/>
+        <w:spacing w:after="0" w:line="285" w:lineRule="atLeast"/>
+        <w:rPr>
+          <w:rFonts w:ascii="Consolas" w:eastAsia="Times New Roman" w:hAnsi="Consolas" w:cs="Times New Roman"/>
+          <w:color w:val="D4D4D4"/>
+          <w:sz w:val="21"/>
+          <w:szCs w:val="21"/>
+          <w:lang w:val="en-US" w:eastAsia="de-DE"/>
+        </w:rPr>
+      </w:pPr>
+      <w:r>
+        <w:rPr>
+          <w:rFonts w:ascii="Consolas" w:eastAsia="Times New Roman" w:hAnsi="Consolas" w:cs="Times New Roman"/>
+          <w:color w:val="D4D4D4"/>
+          <w:sz w:val="21"/>
+          <w:szCs w:val="21"/>
+          <w:lang w:val="en-US" w:eastAsia="de-DE"/>
+        </w:rPr>
+        <w:t xml:space="preserve">  </w:t>
+      </w:r>
+      <w:proofErr w:type="gramStart"/>
+      <w:r>
+        <w:rPr>
+          <w:rFonts w:ascii="Consolas" w:eastAsia="Times New Roman" w:hAnsi="Consolas" w:cs="Times New Roman"/>
+          <w:color w:val="D4D4D4"/>
+          <w:sz w:val="21"/>
+          <w:szCs w:val="21"/>
+          <w:lang w:val="en-US" w:eastAsia="de-DE"/>
+        </w:rPr>
+        <w:t>password</w:t>
+      </w:r>
+      <w:proofErr w:type="gramEnd"/>
+      <w:r>
+        <w:rPr>
+          <w:rFonts w:ascii="Consolas" w:eastAsia="Times New Roman" w:hAnsi="Consolas" w:cs="Times New Roman"/>
+          <w:color w:val="D4D4D4"/>
+          <w:sz w:val="21"/>
+          <w:szCs w:val="21"/>
+          <w:lang w:val="en-US" w:eastAsia="de-DE"/>
+        </w:rPr>
+        <w:t xml:space="preserve"> </w:t>
+      </w:r>
+      <w:r>
+        <w:rPr>
+          <w:rFonts w:ascii="Consolas" w:eastAsia="Times New Roman" w:hAnsi="Consolas" w:cs="Times New Roman"/>
+          <w:color w:val="569CD6"/>
+          <w:sz w:val="21"/>
+          <w:szCs w:val="21"/>
+          <w:lang w:val="en-US" w:eastAsia="de-DE"/>
+        </w:rPr>
+        <w:t>string</w:t>
+      </w:r>
+    </w:p>
+    <w:p>
+      <w:pPr>
+        <w:shd w:val="clear" w:color="auto" w:fill="1E1E1E"/>
+        <w:spacing w:after="0" w:line="285" w:lineRule="atLeast"/>
+        <w:rPr>
+          <w:rFonts w:ascii="Consolas" w:eastAsia="Times New Roman" w:hAnsi="Consolas" w:cs="Times New Roman"/>
+          <w:color w:val="D4D4D4"/>
+          <w:sz w:val="21"/>
+          <w:szCs w:val="21"/>
+          <w:lang w:val="en-US" w:eastAsia="de-DE"/>
+        </w:rPr>
+      </w:pPr>
+      <w:r>
+        <w:rPr>
+          <w:rFonts w:ascii="Consolas" w:eastAsia="Times New Roman" w:hAnsi="Consolas" w:cs="Times New Roman"/>
+          <w:color w:val="D4D4D4"/>
+          <w:sz w:val="21"/>
+          <w:szCs w:val="21"/>
+          <w:lang w:val="en-US" w:eastAsia="de-DE"/>
+        </w:rPr>
+        <w:t xml:space="preserve">  </w:t>
+      </w:r>
+      <w:proofErr w:type="spellStart"/>
+      <w:r>
+        <w:rPr>
+          <w:rFonts w:ascii="Consolas" w:eastAsia="Times New Roman" w:hAnsi="Consolas" w:cs="Times New Roman"/>
+          <w:color w:val="D4D4D4"/>
+          <w:sz w:val="21"/>
+          <w:szCs w:val="21"/>
+          <w:lang w:val="en-US" w:eastAsia="de-DE"/>
+        </w:rPr>
+        <w:t>LastName</w:t>
+      </w:r>
+      <w:proofErr w:type="spellEnd"/>
+      <w:r>
+        <w:rPr>
+          <w:rFonts w:ascii="Consolas" w:eastAsia="Times New Roman" w:hAnsi="Consolas" w:cs="Times New Roman"/>
+          <w:color w:val="D4D4D4"/>
+          <w:sz w:val="21"/>
+          <w:szCs w:val="21"/>
+          <w:lang w:val="en-US" w:eastAsia="de-DE"/>
+        </w:rPr>
+        <w:t xml:space="preserve"> </w:t>
+      </w:r>
+      <w:r>
+        <w:rPr>
+          <w:rFonts w:ascii="Consolas" w:eastAsia="Times New Roman" w:hAnsi="Consolas" w:cs="Times New Roman"/>
+          <w:color w:val="569CD6"/>
+          <w:sz w:val="21"/>
+          <w:szCs w:val="21"/>
+          <w:lang w:val="en-US" w:eastAsia="de-DE"/>
+        </w:rPr>
+        <w:t>string</w:t>
+      </w:r>
+    </w:p>
+    <w:p>
+      <w:pPr>
+        <w:shd w:val="clear" w:color="auto" w:fill="1E1E1E"/>
+        <w:spacing w:after="0" w:line="285" w:lineRule="atLeast"/>
+        <w:rPr>
+          <w:rFonts w:ascii="Consolas" w:eastAsia="Times New Roman" w:hAnsi="Consolas" w:cs="Times New Roman"/>
+          <w:color w:val="D4D4D4"/>
+          <w:sz w:val="21"/>
+          <w:szCs w:val="21"/>
+          <w:lang w:val="en-US" w:eastAsia="de-DE"/>
+        </w:rPr>
+      </w:pPr>
+      <w:r>
+        <w:rPr>
+          <w:rFonts w:ascii="Consolas" w:eastAsia="Times New Roman" w:hAnsi="Consolas" w:cs="Times New Roman"/>
+          <w:color w:val="D4D4D4"/>
+          <w:sz w:val="21"/>
+          <w:szCs w:val="21"/>
+          <w:lang w:val="en-US" w:eastAsia="de-DE"/>
+        </w:rPr>
+        <w:t xml:space="preserve">  </w:t>
+      </w:r>
+      <w:proofErr w:type="spellStart"/>
+      <w:proofErr w:type="gramStart"/>
+      <w:r>
+        <w:rPr>
+          <w:rFonts w:ascii="Consolas" w:eastAsia="Times New Roman" w:hAnsi="Consolas" w:cs="Times New Roman"/>
+          <w:color w:val="D4D4D4"/>
+          <w:sz w:val="21"/>
+          <w:szCs w:val="21"/>
+          <w:lang w:val="en-US" w:eastAsia="de-DE"/>
+        </w:rPr>
+        <w:t>firstName</w:t>
+      </w:r>
+      <w:proofErr w:type="spellEnd"/>
+      <w:proofErr w:type="gramEnd"/>
+      <w:r>
+        <w:rPr>
+          <w:rFonts w:ascii="Consolas" w:eastAsia="Times New Roman" w:hAnsi="Consolas" w:cs="Times New Roman"/>
+          <w:color w:val="D4D4D4"/>
+          <w:sz w:val="21"/>
+          <w:szCs w:val="21"/>
+          <w:lang w:val="en-US" w:eastAsia="de-DE"/>
+        </w:rPr>
+        <w:t xml:space="preserve"> </w:t>
+      </w:r>
+      <w:proofErr w:type="spellStart"/>
+      <w:r>
+        <w:rPr>
+          <w:rFonts w:ascii="Consolas" w:eastAsia="Times New Roman" w:hAnsi="Consolas" w:cs="Times New Roman"/>
+          <w:color w:val="569CD6"/>
+          <w:sz w:val="21"/>
+          <w:szCs w:val="21"/>
+          <w:lang w:val="en-US" w:eastAsia="de-DE"/>
+        </w:rPr>
+        <w:t>stirng</w:t>
+      </w:r>
+      <w:proofErr w:type="spellEnd"/>
+    </w:p>
+    <w:p>
+      <w:pPr>
+        <w:shd w:val="clear" w:color="auto" w:fill="1E1E1E"/>
+        <w:spacing w:after="0" w:line="285" w:lineRule="atLeast"/>
+        <w:rPr>
+          <w:rFonts w:ascii="Consolas" w:eastAsia="Times New Roman" w:hAnsi="Consolas" w:cs="Times New Roman"/>
+          <w:color w:val="D4D4D4"/>
+          <w:sz w:val="21"/>
+          <w:szCs w:val="21"/>
+          <w:lang w:val="en-US" w:eastAsia="de-DE"/>
+        </w:rPr>
+      </w:pPr>
+      <w:r>
+        <w:rPr>
+          <w:rFonts w:ascii="Consolas" w:eastAsia="Times New Roman" w:hAnsi="Consolas" w:cs="Times New Roman"/>
+          <w:color w:val="D4D4D4"/>
+          <w:sz w:val="21"/>
+          <w:szCs w:val="21"/>
+          <w:lang w:val="en-US" w:eastAsia="de-DE"/>
+        </w:rPr>
+        <w:t xml:space="preserve">  Email </w:t>
+      </w:r>
+      <w:r>
+        <w:rPr>
+          <w:rFonts w:ascii="Consolas" w:eastAsia="Times New Roman" w:hAnsi="Consolas" w:cs="Times New Roman"/>
+          <w:color w:val="569CD6"/>
+          <w:sz w:val="21"/>
+          <w:szCs w:val="21"/>
+          <w:lang w:val="en-US" w:eastAsia="de-DE"/>
+        </w:rPr>
+        <w:t>string</w:t>
+      </w:r>
+    </w:p>
+    <w:p>
+      <w:pPr>
+        <w:shd w:val="clear" w:color="auto" w:fill="1E1E1E"/>
+        <w:spacing w:after="0" w:line="285" w:lineRule="atLeast"/>
+        <w:rPr>
+          <w:rFonts w:ascii="Consolas" w:eastAsia="Times New Roman" w:hAnsi="Consolas" w:cs="Times New Roman"/>
+          <w:color w:val="D4D4D4"/>
+          <w:sz w:val="21"/>
+          <w:szCs w:val="21"/>
+          <w:lang w:val="en-US" w:eastAsia="de-DE"/>
+        </w:rPr>
+      </w:pPr>
+      <w:r>
+        <w:rPr>
+          <w:rFonts w:ascii="Consolas" w:eastAsia="Times New Roman" w:hAnsi="Consolas" w:cs="Times New Roman"/>
+          <w:color w:val="D4D4D4"/>
+          <w:sz w:val="21"/>
+          <w:szCs w:val="21"/>
+          <w:lang w:val="en-US" w:eastAsia="de-DE"/>
+        </w:rPr>
+        <w:t xml:space="preserve">  </w:t>
+      </w:r>
+      <w:proofErr w:type="gramStart"/>
+      <w:r>
+        <w:rPr>
+          <w:rFonts w:ascii="Consolas" w:eastAsia="Times New Roman" w:hAnsi="Consolas" w:cs="Times New Roman"/>
+          <w:color w:val="D4D4D4"/>
+          <w:sz w:val="21"/>
+          <w:szCs w:val="21"/>
+          <w:lang w:val="en-US" w:eastAsia="de-DE"/>
+        </w:rPr>
+        <w:t>role</w:t>
+      </w:r>
+      <w:proofErr w:type="gramEnd"/>
+      <w:r>
+        <w:rPr>
+          <w:rFonts w:ascii="Consolas" w:eastAsia="Times New Roman" w:hAnsi="Consolas" w:cs="Times New Roman"/>
+          <w:color w:val="D4D4D4"/>
+          <w:sz w:val="21"/>
+          <w:szCs w:val="21"/>
+          <w:lang w:val="en-US" w:eastAsia="de-DE"/>
+        </w:rPr>
+        <w:t xml:space="preserve"> </w:t>
+      </w:r>
+      <w:proofErr w:type="spellStart"/>
+      <w:r>
+        <w:rPr>
+          <w:rFonts w:ascii="Consolas" w:eastAsia="Times New Roman" w:hAnsi="Consolas" w:cs="Times New Roman"/>
+          <w:color w:val="569CD6"/>
+          <w:sz w:val="21"/>
+          <w:szCs w:val="21"/>
+          <w:lang w:val="en-US" w:eastAsia="de-DE"/>
+        </w:rPr>
+        <w:t>boolean</w:t>
+      </w:r>
+      <w:proofErr w:type="spellEnd"/>
+    </w:p>
+    <w:p>
+      <w:pPr>
+        <w:shd w:val="clear" w:color="auto" w:fill="1E1E1E"/>
+        <w:spacing w:after="0" w:line="285" w:lineRule="atLeast"/>
+        <w:rPr>
+          <w:rFonts w:ascii="Consolas" w:eastAsia="Times New Roman" w:hAnsi="Consolas" w:cs="Times New Roman"/>
+          <w:color w:val="D4D4D4"/>
+          <w:sz w:val="21"/>
+          <w:szCs w:val="21"/>
+          <w:lang w:val="en-US" w:eastAsia="de-DE"/>
+        </w:rPr>
+      </w:pPr>
+      <w:r>
+        <w:rPr>
+          <w:rFonts w:ascii="Consolas" w:eastAsia="Times New Roman" w:hAnsi="Consolas" w:cs="Times New Roman"/>
+          <w:color w:val="D4D4D4"/>
+          <w:sz w:val="21"/>
+          <w:szCs w:val="21"/>
+          <w:lang w:val="en-US" w:eastAsia="de-DE"/>
+        </w:rPr>
+        <w:t xml:space="preserve">  </w:t>
+      </w:r>
+      <w:proofErr w:type="spellStart"/>
+      <w:proofErr w:type="gramStart"/>
+      <w:r>
+        <w:rPr>
+          <w:rFonts w:ascii="Consolas" w:eastAsia="Times New Roman" w:hAnsi="Consolas" w:cs="Times New Roman"/>
+          <w:color w:val="D4D4D4"/>
+          <w:sz w:val="21"/>
+          <w:szCs w:val="21"/>
+          <w:lang w:val="en-US" w:eastAsia="de-DE"/>
+        </w:rPr>
+        <w:t>created_at</w:t>
+      </w:r>
+      <w:proofErr w:type="spellEnd"/>
+      <w:proofErr w:type="gramEnd"/>
+      <w:r>
+        <w:rPr>
+          <w:rFonts w:ascii="Consolas" w:eastAsia="Times New Roman" w:hAnsi="Consolas" w:cs="Times New Roman"/>
+          <w:color w:val="D4D4D4"/>
+          <w:sz w:val="21"/>
+          <w:szCs w:val="21"/>
+          <w:lang w:val="en-US" w:eastAsia="de-DE"/>
+        </w:rPr>
+        <w:t xml:space="preserve"> </w:t>
+      </w:r>
+      <w:r>
+        <w:rPr>
+          <w:rFonts w:ascii="Consolas" w:eastAsia="Times New Roman" w:hAnsi="Consolas" w:cs="Times New Roman"/>
+          <w:color w:val="569CD6"/>
+          <w:sz w:val="21"/>
+          <w:szCs w:val="21"/>
+          <w:lang w:val="en-US" w:eastAsia="de-DE"/>
+        </w:rPr>
+        <w:t>timestamp</w:t>
+      </w:r>
+    </w:p>
+    <w:p>
+      <w:pPr>
+        <w:shd w:val="clear" w:color="auto" w:fill="1E1E1E"/>
+        <w:spacing w:after="0" w:line="285" w:lineRule="atLeast"/>
+        <w:rPr>
+          <w:rFonts w:ascii="Consolas" w:eastAsia="Times New Roman" w:hAnsi="Consolas" w:cs="Times New Roman"/>
+          <w:color w:val="D4D4D4"/>
+          <w:sz w:val="21"/>
+          <w:szCs w:val="21"/>
+          <w:lang w:val="en-US" w:eastAsia="de-DE"/>
+        </w:rPr>
+      </w:pPr>
+      <w:r>
+        <w:rPr>
+          <w:rFonts w:ascii="Consolas" w:eastAsia="Times New Roman" w:hAnsi="Consolas" w:cs="Times New Roman"/>
+          <w:color w:val="D4D4D4"/>
+          <w:sz w:val="21"/>
+          <w:szCs w:val="21"/>
+          <w:lang w:val="en-US" w:eastAsia="de-DE"/>
+        </w:rPr>
+        <w:t xml:space="preserve">  </w:t>
+      </w:r>
+      <w:proofErr w:type="spellStart"/>
+      <w:proofErr w:type="gramStart"/>
+      <w:r>
+        <w:rPr>
+          <w:rFonts w:ascii="Consolas" w:eastAsia="Times New Roman" w:hAnsi="Consolas" w:cs="Times New Roman"/>
+          <w:color w:val="D4D4D4"/>
+          <w:sz w:val="21"/>
+          <w:szCs w:val="21"/>
+          <w:lang w:val="en-US" w:eastAsia="de-DE"/>
+        </w:rPr>
+        <w:t>lesson_id</w:t>
+      </w:r>
+      <w:proofErr w:type="spellEnd"/>
+      <w:proofErr w:type="gramEnd"/>
+      <w:r>
+        <w:rPr>
+          <w:rFonts w:ascii="Consolas" w:eastAsia="Times New Roman" w:hAnsi="Consolas" w:cs="Times New Roman"/>
+          <w:color w:val="D4D4D4"/>
+          <w:sz w:val="21"/>
+          <w:szCs w:val="21"/>
+          <w:lang w:val="en-US" w:eastAsia="de-DE"/>
+        </w:rPr>
+        <w:t xml:space="preserve"> </w:t>
+      </w:r>
+      <w:r>
+        <w:rPr>
+          <w:rFonts w:ascii="Consolas" w:eastAsia="Times New Roman" w:hAnsi="Consolas" w:cs="Times New Roman"/>
+          <w:color w:val="569CD6"/>
+          <w:sz w:val="21"/>
+          <w:szCs w:val="21"/>
+          <w:lang w:val="en-US" w:eastAsia="de-DE"/>
+        </w:rPr>
+        <w:t>integer</w:t>
+      </w:r>
+    </w:p>
+    <w:p>
+      <w:pPr>
+        <w:shd w:val="clear" w:color="auto" w:fill="1E1E1E"/>
+        <w:spacing w:after="0" w:line="285" w:lineRule="atLeast"/>
+        <w:rPr>
+          <w:rFonts w:ascii="Consolas" w:eastAsia="Times New Roman" w:hAnsi="Consolas" w:cs="Times New Roman"/>
+          <w:color w:val="D4D4D4"/>
+          <w:sz w:val="21"/>
+          <w:szCs w:val="21"/>
+          <w:lang w:val="en-US" w:eastAsia="de-DE"/>
+        </w:rPr>
+      </w:pPr>
+      <w:r>
+        <w:rPr>
+          <w:rFonts w:ascii="Consolas" w:eastAsia="Times New Roman" w:hAnsi="Consolas" w:cs="Times New Roman"/>
+          <w:color w:val="D4D4D4"/>
+          <w:sz w:val="21"/>
+          <w:szCs w:val="21"/>
+          <w:lang w:val="en-US" w:eastAsia="de-DE"/>
+        </w:rPr>
+        <w:t>}</w:t>
+      </w:r>
+    </w:p>
+    <w:p>
+      <w:pPr>
+        <w:shd w:val="clear" w:color="auto" w:fill="1E1E1E"/>
+        <w:spacing w:after="0" w:line="285" w:lineRule="atLeast"/>
+        <w:rPr>
+          <w:rFonts w:ascii="Consolas" w:eastAsia="Times New Roman" w:hAnsi="Consolas" w:cs="Times New Roman"/>
+          <w:color w:val="D4D4D4"/>
+          <w:sz w:val="21"/>
+          <w:szCs w:val="21"/>
+          <w:lang w:val="en-US" w:eastAsia="de-DE"/>
+        </w:rPr>
+      </w:pPr>
+    </w:p>
+    <w:p>
+      <w:pPr>
+        <w:shd w:val="clear" w:color="auto" w:fill="1E1E1E"/>
+        <w:spacing w:after="0" w:line="285" w:lineRule="atLeast"/>
+        <w:rPr>
+          <w:rFonts w:ascii="Consolas" w:eastAsia="Times New Roman" w:hAnsi="Consolas" w:cs="Times New Roman"/>
+          <w:color w:val="D4D4D4"/>
+          <w:sz w:val="21"/>
+          <w:szCs w:val="21"/>
+          <w:lang w:val="en-US" w:eastAsia="de-DE"/>
+        </w:rPr>
+      </w:pPr>
+      <w:r>
+        <w:rPr>
+          <w:rFonts w:ascii="Consolas" w:eastAsia="Times New Roman" w:hAnsi="Consolas" w:cs="Times New Roman"/>
+          <w:color w:val="569CD6"/>
+          <w:sz w:val="21"/>
+          <w:szCs w:val="21"/>
+          <w:lang w:val="en-US" w:eastAsia="de-DE"/>
+        </w:rPr>
+        <w:t>Table</w:t>
+      </w:r>
+      <w:r>
+        <w:rPr>
+          <w:rFonts w:ascii="Consolas" w:eastAsia="Times New Roman" w:hAnsi="Consolas" w:cs="Times New Roman"/>
+          <w:color w:val="D4D4D4"/>
+          <w:sz w:val="21"/>
+          <w:szCs w:val="21"/>
+          <w:lang w:val="en-US" w:eastAsia="de-DE"/>
+        </w:rPr>
+        <w:t xml:space="preserve"> lessons {</w:t>
+      </w:r>
+    </w:p>
+    <w:p>
+      <w:pPr>
+        <w:shd w:val="clear" w:color="auto" w:fill="1E1E1E"/>
+        <w:spacing w:after="0" w:line="285" w:lineRule="atLeast"/>
+        <w:rPr>
+          <w:rFonts w:ascii="Consolas" w:eastAsia="Times New Roman" w:hAnsi="Consolas" w:cs="Times New Roman"/>
+          <w:color w:val="D4D4D4"/>
+          <w:sz w:val="21"/>
+          <w:szCs w:val="21"/>
+          <w:lang w:val="en-US" w:eastAsia="de-DE"/>
+        </w:rPr>
+      </w:pPr>
+      <w:r>
+        <w:rPr>
+          <w:rFonts w:ascii="Consolas" w:eastAsia="Times New Roman" w:hAnsi="Consolas" w:cs="Times New Roman"/>
+          <w:color w:val="D4D4D4"/>
+          <w:sz w:val="21"/>
+          <w:szCs w:val="21"/>
+          <w:lang w:val="en-US" w:eastAsia="de-DE"/>
+        </w:rPr>
+        <w:t xml:space="preserve">  </w:t>
+      </w:r>
+      <w:proofErr w:type="gramStart"/>
+      <w:r>
+        <w:rPr>
+          <w:rFonts w:ascii="Consolas" w:eastAsia="Times New Roman" w:hAnsi="Consolas" w:cs="Times New Roman"/>
+          <w:color w:val="D4D4D4"/>
+          <w:sz w:val="21"/>
+          <w:szCs w:val="21"/>
+          <w:lang w:val="en-US" w:eastAsia="de-DE"/>
+        </w:rPr>
+        <w:t>id</w:t>
+      </w:r>
+      <w:proofErr w:type="gramEnd"/>
+      <w:r>
+        <w:rPr>
+          <w:rFonts w:ascii="Consolas" w:eastAsia="Times New Roman" w:hAnsi="Consolas" w:cs="Times New Roman"/>
+          <w:color w:val="D4D4D4"/>
+          <w:sz w:val="21"/>
+          <w:szCs w:val="21"/>
+          <w:lang w:val="en-US" w:eastAsia="de-DE"/>
+        </w:rPr>
+        <w:t xml:space="preserve"> </w:t>
+      </w:r>
+      <w:r>
+        <w:rPr>
+          <w:rFonts w:ascii="Consolas" w:eastAsia="Times New Roman" w:hAnsi="Consolas" w:cs="Times New Roman"/>
+          <w:color w:val="569CD6"/>
+          <w:sz w:val="21"/>
+          <w:szCs w:val="21"/>
+          <w:lang w:val="en-US" w:eastAsia="de-DE"/>
+        </w:rPr>
+        <w:t>integer</w:t>
+      </w:r>
+      <w:r>
+        <w:rPr>
+          <w:rFonts w:ascii="Consolas" w:eastAsia="Times New Roman" w:hAnsi="Consolas" w:cs="Times New Roman"/>
+          <w:color w:val="D4D4D4"/>
+          <w:sz w:val="21"/>
+          <w:szCs w:val="21"/>
+          <w:lang w:val="en-US" w:eastAsia="de-DE"/>
+        </w:rPr>
+        <w:t xml:space="preserve"> [primary </w:t>
+      </w:r>
+      <w:r>
+        <w:rPr>
+          <w:rFonts w:ascii="Consolas" w:eastAsia="Times New Roman" w:hAnsi="Consolas" w:cs="Times New Roman"/>
+          <w:color w:val="569CD6"/>
+          <w:sz w:val="21"/>
+          <w:szCs w:val="21"/>
+          <w:lang w:val="en-US" w:eastAsia="de-DE"/>
+        </w:rPr>
+        <w:t>key</w:t>
+      </w:r>
+      <w:r>
+        <w:rPr>
+          <w:rFonts w:ascii="Consolas" w:eastAsia="Times New Roman" w:hAnsi="Consolas" w:cs="Times New Roman"/>
+          <w:color w:val="D4D4D4"/>
+          <w:sz w:val="21"/>
+          <w:szCs w:val="21"/>
+          <w:lang w:val="en-US" w:eastAsia="de-DE"/>
+        </w:rPr>
+        <w:t>]</w:t>
+      </w:r>
+    </w:p>
+    <w:p>
+      <w:pPr>
+        <w:shd w:val="clear" w:color="auto" w:fill="1E1E1E"/>
+        <w:spacing w:after="0" w:line="285" w:lineRule="atLeast"/>
+        <w:rPr>
+          <w:rFonts w:ascii="Consolas" w:eastAsia="Times New Roman" w:hAnsi="Consolas" w:cs="Times New Roman"/>
+          <w:color w:val="D4D4D4"/>
+          <w:sz w:val="21"/>
+          <w:szCs w:val="21"/>
+          <w:lang w:val="en-US" w:eastAsia="de-DE"/>
+        </w:rPr>
+      </w:pPr>
+      <w:r>
+        <w:rPr>
+          <w:rFonts w:ascii="Consolas" w:eastAsia="Times New Roman" w:hAnsi="Consolas" w:cs="Times New Roman"/>
+          <w:color w:val="D4D4D4"/>
+          <w:sz w:val="21"/>
+          <w:szCs w:val="21"/>
+          <w:lang w:val="en-US" w:eastAsia="de-DE"/>
+        </w:rPr>
+        <w:t xml:space="preserve">  </w:t>
+      </w:r>
+      <w:proofErr w:type="gramStart"/>
+      <w:r>
+        <w:rPr>
+          <w:rFonts w:ascii="Consolas" w:eastAsia="Times New Roman" w:hAnsi="Consolas" w:cs="Times New Roman"/>
+          <w:color w:val="D4D4D4"/>
+          <w:sz w:val="21"/>
+          <w:szCs w:val="21"/>
+          <w:lang w:val="en-US" w:eastAsia="de-DE"/>
+        </w:rPr>
+        <w:t>title</w:t>
+      </w:r>
+      <w:proofErr w:type="gramEnd"/>
+      <w:r>
+        <w:rPr>
+          <w:rFonts w:ascii="Consolas" w:eastAsia="Times New Roman" w:hAnsi="Consolas" w:cs="Times New Roman"/>
+          <w:color w:val="D4D4D4"/>
+          <w:sz w:val="21"/>
+          <w:szCs w:val="21"/>
+          <w:lang w:val="en-US" w:eastAsia="de-DE"/>
+        </w:rPr>
+        <w:t xml:space="preserve"> </w:t>
+      </w:r>
+      <w:r>
+        <w:rPr>
+          <w:rFonts w:ascii="Consolas" w:eastAsia="Times New Roman" w:hAnsi="Consolas" w:cs="Times New Roman"/>
+          <w:color w:val="569CD6"/>
+          <w:sz w:val="21"/>
+          <w:szCs w:val="21"/>
+          <w:lang w:val="en-US" w:eastAsia="de-DE"/>
+        </w:rPr>
+        <w:t>varchar</w:t>
+      </w:r>
+    </w:p>
+    <w:p>
+      <w:pPr>
+        <w:shd w:val="clear" w:color="auto" w:fill="1E1E1E"/>
+        <w:spacing w:after="0" w:line="285" w:lineRule="atLeast"/>
+        <w:rPr>
+          <w:rFonts w:ascii="Consolas" w:eastAsia="Times New Roman" w:hAnsi="Consolas" w:cs="Times New Roman"/>
+          <w:color w:val="D4D4D4"/>
+          <w:sz w:val="21"/>
+          <w:szCs w:val="21"/>
+          <w:lang w:eastAsia="de-DE"/>
+        </w:rPr>
+      </w:pPr>
+      <w:r>
+        <w:rPr>
+          <w:rFonts w:ascii="Consolas" w:eastAsia="Times New Roman" w:hAnsi="Consolas" w:cs="Times New Roman"/>
+          <w:color w:val="D4D4D4"/>
+          <w:sz w:val="21"/>
+          <w:szCs w:val="21"/>
+          <w:lang w:val="en-US" w:eastAsia="de-DE"/>
+        </w:rPr>
+        <w:t xml:space="preserve">  </w:t>
+      </w:r>
+      <w:r>
+        <w:rPr>
+          <w:rFonts w:ascii="Consolas" w:eastAsia="Times New Roman" w:hAnsi="Consolas" w:cs="Times New Roman"/>
+          <w:color w:val="D4D4D4"/>
+          <w:sz w:val="21"/>
+          <w:szCs w:val="21"/>
+          <w:lang w:eastAsia="de-DE"/>
+        </w:rPr>
+        <w:t xml:space="preserve">deutsch </w:t>
+      </w:r>
+      <w:r>
+        <w:rPr>
+          <w:rFonts w:ascii="Consolas" w:eastAsia="Times New Roman" w:hAnsi="Consolas" w:cs="Times New Roman"/>
+          <w:color w:val="569CD6"/>
+          <w:sz w:val="21"/>
+          <w:szCs w:val="21"/>
+          <w:lang w:eastAsia="de-DE"/>
+        </w:rPr>
+        <w:t>text</w:t>
+      </w:r>
+      <w:r>
+        <w:rPr>
+          <w:rFonts w:ascii="Consolas" w:eastAsia="Times New Roman" w:hAnsi="Consolas" w:cs="Times New Roman"/>
+          <w:color w:val="D4D4D4"/>
+          <w:sz w:val="21"/>
+          <w:szCs w:val="21"/>
+          <w:lang w:eastAsia="de-DE"/>
+        </w:rPr>
+        <w:t xml:space="preserve"> [</w:t>
+      </w:r>
+      <w:r>
+        <w:rPr>
+          <w:rFonts w:ascii="Consolas" w:eastAsia="Times New Roman" w:hAnsi="Consolas" w:cs="Times New Roman"/>
+          <w:color w:val="569CD6"/>
+          <w:sz w:val="21"/>
+          <w:szCs w:val="21"/>
+          <w:lang w:eastAsia="de-DE"/>
+        </w:rPr>
+        <w:t>note</w:t>
+      </w:r>
+      <w:r>
+        <w:rPr>
+          <w:rFonts w:ascii="Consolas" w:eastAsia="Times New Roman" w:hAnsi="Consolas" w:cs="Times New Roman"/>
+          <w:color w:val="DCDCDC"/>
+          <w:sz w:val="21"/>
+          <w:szCs w:val="21"/>
+          <w:lang w:eastAsia="de-DE"/>
+        </w:rPr>
+        <w:t>:</w:t>
+      </w:r>
+      <w:r>
+        <w:rPr>
+          <w:rFonts w:ascii="Consolas" w:eastAsia="Times New Roman" w:hAnsi="Consolas" w:cs="Times New Roman"/>
+          <w:color w:val="D4D4D4"/>
+          <w:sz w:val="21"/>
+          <w:szCs w:val="21"/>
+          <w:lang w:eastAsia="de-DE"/>
+        </w:rPr>
+        <w:t xml:space="preserve"> </w:t>
+      </w:r>
+      <w:r>
+        <w:rPr>
+          <w:rFonts w:ascii="Consolas" w:eastAsia="Times New Roman" w:hAnsi="Consolas" w:cs="Times New Roman"/>
+          <w:color w:val="CE9178"/>
+          <w:sz w:val="21"/>
+          <w:szCs w:val="21"/>
+          <w:lang w:eastAsia="de-DE"/>
+        </w:rPr>
+        <w:t>'Lessons Content in Deutsch'</w:t>
+      </w:r>
+      <w:r>
+        <w:rPr>
+          <w:rFonts w:ascii="Consolas" w:eastAsia="Times New Roman" w:hAnsi="Consolas" w:cs="Times New Roman"/>
+          <w:color w:val="D4D4D4"/>
+          <w:sz w:val="21"/>
+          <w:szCs w:val="21"/>
+          <w:lang w:eastAsia="de-DE"/>
+        </w:rPr>
+        <w:t>]</w:t>
+      </w:r>
+    </w:p>
+    <w:p>
+      <w:pPr>
+        <w:shd w:val="clear" w:color="auto" w:fill="1E1E1E"/>
+        <w:spacing w:after="0" w:line="285" w:lineRule="atLeast"/>
+        <w:rPr>
+          <w:rFonts w:ascii="Consolas" w:eastAsia="Times New Roman" w:hAnsi="Consolas" w:cs="Times New Roman"/>
+          <w:color w:val="D4D4D4"/>
+          <w:sz w:val="21"/>
+          <w:szCs w:val="21"/>
+          <w:lang w:val="en-US" w:eastAsia="de-DE"/>
+        </w:rPr>
+      </w:pPr>
+      <w:r>
+        <w:rPr>
+          <w:rFonts w:ascii="Consolas" w:eastAsia="Times New Roman" w:hAnsi="Consolas" w:cs="Times New Roman"/>
+          <w:color w:val="D4D4D4"/>
+          <w:sz w:val="21"/>
+          <w:szCs w:val="21"/>
+          <w:lang w:eastAsia="de-DE"/>
+        </w:rPr>
+        <w:t xml:space="preserve">  </w:t>
+      </w:r>
+      <w:proofErr w:type="spellStart"/>
+      <w:proofErr w:type="gramStart"/>
+      <w:r>
+        <w:rPr>
+          <w:rFonts w:ascii="Consolas" w:eastAsia="Times New Roman" w:hAnsi="Consolas" w:cs="Times New Roman"/>
+          <w:color w:val="D4D4D4"/>
+          <w:sz w:val="21"/>
+          <w:szCs w:val="21"/>
+          <w:lang w:val="en-US" w:eastAsia="de-DE"/>
+        </w:rPr>
+        <w:t>dari</w:t>
+      </w:r>
+      <w:proofErr w:type="spellEnd"/>
+      <w:proofErr w:type="gramEnd"/>
+      <w:r>
+        <w:rPr>
+          <w:rFonts w:ascii="Consolas" w:eastAsia="Times New Roman" w:hAnsi="Consolas" w:cs="Times New Roman"/>
+          <w:color w:val="D4D4D4"/>
+          <w:sz w:val="21"/>
+          <w:szCs w:val="21"/>
+          <w:lang w:val="en-US" w:eastAsia="de-DE"/>
+        </w:rPr>
+        <w:t xml:space="preserve"> </w:t>
+      </w:r>
+      <w:r>
+        <w:rPr>
+          <w:rFonts w:ascii="Consolas" w:eastAsia="Times New Roman" w:hAnsi="Consolas" w:cs="Times New Roman"/>
+          <w:color w:val="569CD6"/>
+          <w:sz w:val="21"/>
+          <w:szCs w:val="21"/>
+          <w:lang w:val="en-US" w:eastAsia="de-DE"/>
+        </w:rPr>
+        <w:t>text</w:t>
+      </w:r>
+      <w:r>
+        <w:rPr>
+          <w:rFonts w:ascii="Consolas" w:eastAsia="Times New Roman" w:hAnsi="Consolas" w:cs="Times New Roman"/>
+          <w:color w:val="D4D4D4"/>
+          <w:sz w:val="21"/>
+          <w:szCs w:val="21"/>
+          <w:lang w:val="en-US" w:eastAsia="de-DE"/>
+        </w:rPr>
+        <w:t xml:space="preserve"> [</w:t>
+      </w:r>
+      <w:r>
+        <w:rPr>
+          <w:rFonts w:ascii="Consolas" w:eastAsia="Times New Roman" w:hAnsi="Consolas" w:cs="Times New Roman"/>
+          <w:color w:val="569CD6"/>
+          <w:sz w:val="21"/>
+          <w:szCs w:val="21"/>
+          <w:lang w:val="en-US" w:eastAsia="de-DE"/>
+        </w:rPr>
+        <w:t>note</w:t>
+      </w:r>
+      <w:r>
+        <w:rPr>
+          <w:rFonts w:ascii="Consolas" w:eastAsia="Times New Roman" w:hAnsi="Consolas" w:cs="Times New Roman"/>
+          <w:color w:val="DCDCDC"/>
+          <w:sz w:val="21"/>
+          <w:szCs w:val="21"/>
+          <w:lang w:val="en-US" w:eastAsia="de-DE"/>
+        </w:rPr>
+        <w:t>:</w:t>
+      </w:r>
+      <w:r>
+        <w:rPr>
+          <w:rFonts w:ascii="Consolas" w:eastAsia="Times New Roman" w:hAnsi="Consolas" w:cs="Times New Roman"/>
+          <w:color w:val="D4D4D4"/>
+          <w:sz w:val="21"/>
+          <w:szCs w:val="21"/>
+          <w:lang w:val="en-US" w:eastAsia="de-DE"/>
+        </w:rPr>
+        <w:t xml:space="preserve"> </w:t>
+      </w:r>
+      <w:r>
+        <w:rPr>
+          <w:rFonts w:ascii="Consolas" w:eastAsia="Times New Roman" w:hAnsi="Consolas" w:cs="Times New Roman"/>
+          <w:color w:val="CE9178"/>
+          <w:sz w:val="21"/>
+          <w:szCs w:val="21"/>
+          <w:lang w:val="en-US" w:eastAsia="de-DE"/>
+        </w:rPr>
+        <w:t>'Lessons Content in Dari'</w:t>
+      </w:r>
+      <w:r>
+        <w:rPr>
+          <w:rFonts w:ascii="Consolas" w:eastAsia="Times New Roman" w:hAnsi="Consolas" w:cs="Times New Roman"/>
+          <w:color w:val="D4D4D4"/>
+          <w:sz w:val="21"/>
+          <w:szCs w:val="21"/>
+          <w:lang w:val="en-US" w:eastAsia="de-DE"/>
+        </w:rPr>
+        <w:t>]</w:t>
+      </w:r>
+    </w:p>
+    <w:p>
+      <w:pPr>
+        <w:shd w:val="clear" w:color="auto" w:fill="1E1E1E"/>
+        <w:spacing w:after="0" w:line="285" w:lineRule="atLeast"/>
+        <w:rPr>
+          <w:rFonts w:ascii="Consolas" w:eastAsia="Times New Roman" w:hAnsi="Consolas" w:cs="Times New Roman"/>
+          <w:color w:val="D4D4D4"/>
+          <w:sz w:val="21"/>
+          <w:szCs w:val="21"/>
+          <w:lang w:val="en-US" w:eastAsia="de-DE"/>
+        </w:rPr>
+      </w:pPr>
+      <w:r>
+        <w:rPr>
+          <w:rFonts w:ascii="Consolas" w:eastAsia="Times New Roman" w:hAnsi="Consolas" w:cs="Times New Roman"/>
+          <w:color w:val="D4D4D4"/>
+          <w:sz w:val="21"/>
+          <w:szCs w:val="21"/>
+          <w:lang w:val="en-US" w:eastAsia="de-DE"/>
+        </w:rPr>
+        <w:t>}</w:t>
+      </w:r>
+    </w:p>
+    <w:p>
+      <w:pPr>
+        <w:shd w:val="clear" w:color="auto" w:fill="1E1E1E"/>
+        <w:spacing w:after="0" w:line="285" w:lineRule="atLeast"/>
+        <w:rPr>
+          <w:rFonts w:ascii="Consolas" w:eastAsia="Times New Roman" w:hAnsi="Consolas" w:cs="Times New Roman"/>
+          <w:color w:val="D4D4D4"/>
+          <w:sz w:val="21"/>
+          <w:szCs w:val="21"/>
+          <w:lang w:val="en-US" w:eastAsia="de-DE"/>
+        </w:rPr>
+      </w:pPr>
+      <w:r>
+        <w:rPr>
+          <w:rFonts w:ascii="Consolas" w:eastAsia="Times New Roman" w:hAnsi="Consolas" w:cs="Times New Roman"/>
+          <w:color w:val="569CD6"/>
+          <w:sz w:val="21"/>
+          <w:szCs w:val="21"/>
+          <w:lang w:val="en-US" w:eastAsia="de-DE"/>
+        </w:rPr>
+        <w:t>Table</w:t>
+      </w:r>
+      <w:r>
+        <w:rPr>
+          <w:rFonts w:ascii="Consolas" w:eastAsia="Times New Roman" w:hAnsi="Consolas" w:cs="Times New Roman"/>
+          <w:color w:val="D4D4D4"/>
+          <w:sz w:val="21"/>
+          <w:szCs w:val="21"/>
+          <w:lang w:val="en-US" w:eastAsia="de-DE"/>
+        </w:rPr>
+        <w:t xml:space="preserve"> quiz {</w:t>
+      </w:r>
+    </w:p>
+    <w:p>
+      <w:pPr>
+        <w:shd w:val="clear" w:color="auto" w:fill="1E1E1E"/>
+        <w:spacing w:after="0" w:line="285" w:lineRule="atLeast"/>
+        <w:rPr>
+          <w:rFonts w:ascii="Consolas" w:eastAsia="Times New Roman" w:hAnsi="Consolas" w:cs="Times New Roman"/>
+          <w:color w:val="D4D4D4"/>
+          <w:sz w:val="21"/>
+          <w:szCs w:val="21"/>
+          <w:lang w:val="en-US" w:eastAsia="de-DE"/>
+        </w:rPr>
+      </w:pPr>
+      <w:r>
+        <w:rPr>
+          <w:rFonts w:ascii="Consolas" w:eastAsia="Times New Roman" w:hAnsi="Consolas" w:cs="Times New Roman"/>
+          <w:color w:val="D4D4D4"/>
+          <w:sz w:val="21"/>
+          <w:szCs w:val="21"/>
+          <w:lang w:val="en-US" w:eastAsia="de-DE"/>
+        </w:rPr>
+        <w:t xml:space="preserve">  </w:t>
+      </w:r>
+      <w:proofErr w:type="gramStart"/>
+      <w:r>
+        <w:rPr>
+          <w:rFonts w:ascii="Consolas" w:eastAsia="Times New Roman" w:hAnsi="Consolas" w:cs="Times New Roman"/>
+          <w:color w:val="D4D4D4"/>
+          <w:sz w:val="21"/>
+          <w:szCs w:val="21"/>
+          <w:lang w:val="en-US" w:eastAsia="de-DE"/>
+        </w:rPr>
+        <w:t>id</w:t>
+      </w:r>
+      <w:proofErr w:type="gramEnd"/>
+      <w:r>
+        <w:rPr>
+          <w:rFonts w:ascii="Consolas" w:eastAsia="Times New Roman" w:hAnsi="Consolas" w:cs="Times New Roman"/>
+          <w:color w:val="D4D4D4"/>
+          <w:sz w:val="21"/>
+          <w:szCs w:val="21"/>
+          <w:lang w:val="en-US" w:eastAsia="de-DE"/>
+        </w:rPr>
+        <w:t xml:space="preserve"> </w:t>
+      </w:r>
+      <w:r>
+        <w:rPr>
+          <w:rFonts w:ascii="Consolas" w:eastAsia="Times New Roman" w:hAnsi="Consolas" w:cs="Times New Roman"/>
+          <w:color w:val="569CD6"/>
+          <w:sz w:val="21"/>
+          <w:szCs w:val="21"/>
+          <w:lang w:val="en-US" w:eastAsia="de-DE"/>
+        </w:rPr>
+        <w:t>integer</w:t>
+      </w:r>
+      <w:r>
+        <w:rPr>
+          <w:rFonts w:ascii="Consolas" w:eastAsia="Times New Roman" w:hAnsi="Consolas" w:cs="Times New Roman"/>
+          <w:color w:val="D4D4D4"/>
+          <w:sz w:val="21"/>
+          <w:szCs w:val="21"/>
+          <w:lang w:val="en-US" w:eastAsia="de-DE"/>
+        </w:rPr>
+        <w:t xml:space="preserve"> [primary </w:t>
+      </w:r>
+      <w:r>
+        <w:rPr>
+          <w:rFonts w:ascii="Consolas" w:eastAsia="Times New Roman" w:hAnsi="Consolas" w:cs="Times New Roman"/>
+          <w:color w:val="569CD6"/>
+          <w:sz w:val="21"/>
+          <w:szCs w:val="21"/>
+          <w:lang w:val="en-US" w:eastAsia="de-DE"/>
+        </w:rPr>
+        <w:t>key</w:t>
+      </w:r>
+      <w:r>
+        <w:rPr>
+          <w:rFonts w:ascii="Consolas" w:eastAsia="Times New Roman" w:hAnsi="Consolas" w:cs="Times New Roman"/>
+          <w:color w:val="D4D4D4"/>
+          <w:sz w:val="21"/>
+          <w:szCs w:val="21"/>
+          <w:lang w:val="en-US" w:eastAsia="de-DE"/>
+        </w:rPr>
+        <w:t>]</w:t>
+      </w:r>
+    </w:p>
+    <w:p>
+      <w:pPr>
+        <w:shd w:val="clear" w:color="auto" w:fill="1E1E1E"/>
+        <w:spacing w:after="0" w:line="285" w:lineRule="atLeast"/>
+        <w:rPr>
+          <w:rFonts w:ascii="Consolas" w:eastAsia="Times New Roman" w:hAnsi="Consolas" w:cs="Times New Roman"/>
+          <w:color w:val="D4D4D4"/>
+          <w:sz w:val="21"/>
+          <w:szCs w:val="21"/>
+          <w:lang w:val="en-US" w:eastAsia="de-DE"/>
+        </w:rPr>
+      </w:pPr>
+      <w:r>
+        <w:rPr>
+          <w:rFonts w:ascii="Consolas" w:eastAsia="Times New Roman" w:hAnsi="Consolas" w:cs="Times New Roman"/>
+          <w:color w:val="D4D4D4"/>
+          <w:sz w:val="21"/>
+          <w:szCs w:val="21"/>
+          <w:lang w:val="en-US" w:eastAsia="de-DE"/>
+        </w:rPr>
+        <w:t xml:space="preserve">  </w:t>
+      </w:r>
+      <w:proofErr w:type="gramStart"/>
+      <w:r>
+        <w:rPr>
+          <w:rFonts w:ascii="Consolas" w:eastAsia="Times New Roman" w:hAnsi="Consolas" w:cs="Times New Roman"/>
+          <w:color w:val="D4D4D4"/>
+          <w:sz w:val="21"/>
+          <w:szCs w:val="21"/>
+          <w:lang w:val="en-US" w:eastAsia="de-DE"/>
+        </w:rPr>
+        <w:t>number</w:t>
+      </w:r>
+      <w:proofErr w:type="gramEnd"/>
+      <w:r>
+        <w:rPr>
+          <w:rFonts w:ascii="Consolas" w:eastAsia="Times New Roman" w:hAnsi="Consolas" w:cs="Times New Roman"/>
+          <w:color w:val="D4D4D4"/>
+          <w:sz w:val="21"/>
+          <w:szCs w:val="21"/>
+          <w:lang w:val="en-US" w:eastAsia="de-DE"/>
+        </w:rPr>
+        <w:t xml:space="preserve"> </w:t>
+      </w:r>
+      <w:r>
+        <w:rPr>
+          <w:rFonts w:ascii="Consolas" w:eastAsia="Times New Roman" w:hAnsi="Consolas" w:cs="Times New Roman"/>
+          <w:color w:val="569CD6"/>
+          <w:sz w:val="21"/>
+          <w:szCs w:val="21"/>
+          <w:lang w:val="en-US" w:eastAsia="de-DE"/>
+        </w:rPr>
+        <w:t>integer</w:t>
+      </w:r>
+    </w:p>
+    <w:p>
+      <w:pPr>
+        <w:shd w:val="clear" w:color="auto" w:fill="1E1E1E"/>
+        <w:spacing w:after="0" w:line="285" w:lineRule="atLeast"/>
+        <w:rPr>
+          <w:rFonts w:ascii="Consolas" w:eastAsia="Times New Roman" w:hAnsi="Consolas" w:cs="Times New Roman"/>
+          <w:color w:val="D4D4D4"/>
+          <w:sz w:val="21"/>
+          <w:szCs w:val="21"/>
+          <w:lang w:val="en-US" w:eastAsia="de-DE"/>
+        </w:rPr>
+      </w:pPr>
+      <w:r>
+        <w:rPr>
+          <w:rFonts w:ascii="Consolas" w:eastAsia="Times New Roman" w:hAnsi="Consolas" w:cs="Times New Roman"/>
+          <w:color w:val="D4D4D4"/>
+          <w:sz w:val="21"/>
+          <w:szCs w:val="21"/>
+          <w:lang w:val="en-US" w:eastAsia="de-DE"/>
+        </w:rPr>
+        <w:t xml:space="preserve">  </w:t>
+      </w:r>
+      <w:proofErr w:type="gramStart"/>
+      <w:r>
+        <w:rPr>
+          <w:rFonts w:ascii="Consolas" w:eastAsia="Times New Roman" w:hAnsi="Consolas" w:cs="Times New Roman"/>
+          <w:color w:val="D4D4D4"/>
+          <w:sz w:val="21"/>
+          <w:szCs w:val="21"/>
+          <w:lang w:val="en-US" w:eastAsia="de-DE"/>
+        </w:rPr>
+        <w:t>quiz</w:t>
+      </w:r>
+      <w:proofErr w:type="gramEnd"/>
+      <w:r>
+        <w:rPr>
+          <w:rFonts w:ascii="Consolas" w:eastAsia="Times New Roman" w:hAnsi="Consolas" w:cs="Times New Roman"/>
+          <w:color w:val="D4D4D4"/>
+          <w:sz w:val="21"/>
+          <w:szCs w:val="21"/>
+          <w:lang w:val="en-US" w:eastAsia="de-DE"/>
+        </w:rPr>
+        <w:t xml:space="preserve"> </w:t>
+      </w:r>
+      <w:r>
+        <w:rPr>
+          <w:rFonts w:ascii="Consolas" w:eastAsia="Times New Roman" w:hAnsi="Consolas" w:cs="Times New Roman"/>
+          <w:color w:val="569CD6"/>
+          <w:sz w:val="21"/>
+          <w:szCs w:val="21"/>
+          <w:lang w:val="en-US" w:eastAsia="de-DE"/>
+        </w:rPr>
+        <w:t>text</w:t>
+      </w:r>
+      <w:r>
+        <w:rPr>
+          <w:rFonts w:ascii="Consolas" w:eastAsia="Times New Roman" w:hAnsi="Consolas" w:cs="Times New Roman"/>
+          <w:color w:val="D4D4D4"/>
+          <w:sz w:val="21"/>
+          <w:szCs w:val="21"/>
+          <w:lang w:val="en-US" w:eastAsia="de-DE"/>
+        </w:rPr>
+        <w:t xml:space="preserve"> </w:t>
+      </w:r>
+    </w:p>
+    <w:p>
+      <w:pPr>
+        <w:shd w:val="clear" w:color="auto" w:fill="1E1E1E"/>
+        <w:spacing w:after="0" w:line="285" w:lineRule="atLeast"/>
+        <w:rPr>
+          <w:rFonts w:ascii="Consolas" w:eastAsia="Times New Roman" w:hAnsi="Consolas" w:cs="Times New Roman"/>
+          <w:color w:val="D4D4D4"/>
+          <w:sz w:val="21"/>
+          <w:szCs w:val="21"/>
+          <w:lang w:val="en-US" w:eastAsia="de-DE"/>
+        </w:rPr>
+      </w:pPr>
+      <w:r>
+        <w:rPr>
+          <w:rFonts w:ascii="Consolas" w:eastAsia="Times New Roman" w:hAnsi="Consolas" w:cs="Times New Roman"/>
+          <w:color w:val="D4D4D4"/>
+          <w:sz w:val="21"/>
+          <w:szCs w:val="21"/>
+          <w:lang w:val="en-US" w:eastAsia="de-DE"/>
+        </w:rPr>
+        <w:t>  answer</w:t>
       </w:r>
       <w:bookmarkStart w:id="0" w:name="_GoBack"/>
       <w:bookmarkEnd w:id="0"/>
       <w:r>
         <w:rPr>
-          <w:rFonts w:asciiTheme="majorBidi" w:hAnsiTheme="majorBidi" w:cstheme="majorBidi"/>
-          <w:sz w:val="24"/>
-          <w:szCs w:val="24"/>
-          <w:lang w:val="en-US"/>
+          <w:rFonts w:ascii="Consolas" w:eastAsia="Times New Roman" w:hAnsi="Consolas" w:cs="Times New Roman"/>
+          <w:color w:val="D4D4D4"/>
+          <w:sz w:val="21"/>
+          <w:szCs w:val="21"/>
+          <w:lang w:val="en-US" w:eastAsia="de-DE"/>
         </w:rPr>
         <w:t xml:space="preserve"> </w:t>
+      </w:r>
+      <w:r>
+        <w:rPr>
+          <w:rFonts w:ascii="Consolas" w:eastAsia="Times New Roman" w:hAnsi="Consolas" w:cs="Times New Roman"/>
+          <w:color w:val="569CD6"/>
+          <w:sz w:val="21"/>
+          <w:szCs w:val="21"/>
+          <w:lang w:val="en-US" w:eastAsia="de-DE"/>
+        </w:rPr>
+        <w:t>text</w:t>
+      </w:r>
+    </w:p>
+    <w:p>
+      <w:pPr>
+        <w:shd w:val="clear" w:color="auto" w:fill="1E1E1E"/>
+        <w:spacing w:after="0" w:line="285" w:lineRule="atLeast"/>
+        <w:rPr>
+          <w:rFonts w:ascii="Consolas" w:eastAsia="Times New Roman" w:hAnsi="Consolas" w:cs="Times New Roman"/>
+          <w:color w:val="D4D4D4"/>
+          <w:sz w:val="21"/>
+          <w:szCs w:val="21"/>
+          <w:lang w:val="en-US" w:eastAsia="de-DE"/>
+        </w:rPr>
+      </w:pPr>
+      <w:r>
+        <w:rPr>
+          <w:rFonts w:ascii="Consolas" w:eastAsia="Times New Roman" w:hAnsi="Consolas" w:cs="Times New Roman"/>
+          <w:color w:val="D4D4D4"/>
+          <w:sz w:val="21"/>
+          <w:szCs w:val="21"/>
+          <w:lang w:val="en-US" w:eastAsia="de-DE"/>
+        </w:rPr>
+        <w:t xml:space="preserve">  </w:t>
+      </w:r>
+      <w:proofErr w:type="spellStart"/>
+      <w:proofErr w:type="gramStart"/>
+      <w:r>
+        <w:rPr>
+          <w:rFonts w:ascii="Consolas" w:eastAsia="Times New Roman" w:hAnsi="Consolas" w:cs="Times New Roman"/>
+          <w:color w:val="D4D4D4"/>
+          <w:sz w:val="21"/>
+          <w:szCs w:val="21"/>
+          <w:lang w:val="en-US" w:eastAsia="de-DE"/>
+        </w:rPr>
+        <w:t>lesson_id</w:t>
+      </w:r>
+      <w:proofErr w:type="spellEnd"/>
+      <w:proofErr w:type="gramEnd"/>
+      <w:r>
+        <w:rPr>
+          <w:rFonts w:ascii="Consolas" w:eastAsia="Times New Roman" w:hAnsi="Consolas" w:cs="Times New Roman"/>
+          <w:color w:val="D4D4D4"/>
+          <w:sz w:val="21"/>
+          <w:szCs w:val="21"/>
+          <w:lang w:val="en-US" w:eastAsia="de-DE"/>
+        </w:rPr>
+        <w:t xml:space="preserve"> </w:t>
+      </w:r>
+      <w:r>
+        <w:rPr>
+          <w:rFonts w:ascii="Consolas" w:eastAsia="Times New Roman" w:hAnsi="Consolas" w:cs="Times New Roman"/>
+          <w:color w:val="569CD6"/>
+          <w:sz w:val="21"/>
+          <w:szCs w:val="21"/>
+          <w:lang w:val="en-US" w:eastAsia="de-DE"/>
+        </w:rPr>
+        <w:t>integer</w:t>
+      </w:r>
+    </w:p>
+    <w:p>
+      <w:pPr>
+        <w:shd w:val="clear" w:color="auto" w:fill="1E1E1E"/>
+        <w:spacing w:after="0" w:line="285" w:lineRule="atLeast"/>
+        <w:rPr>
+          <w:rFonts w:ascii="Consolas" w:eastAsia="Times New Roman" w:hAnsi="Consolas" w:cs="Times New Roman"/>
+          <w:color w:val="D4D4D4"/>
+          <w:sz w:val="21"/>
+          <w:szCs w:val="21"/>
+          <w:lang w:val="en-US" w:eastAsia="de-DE"/>
+        </w:rPr>
+      </w:pPr>
+      <w:r>
+        <w:rPr>
+          <w:rFonts w:ascii="Consolas" w:eastAsia="Times New Roman" w:hAnsi="Consolas" w:cs="Times New Roman"/>
+          <w:color w:val="D4D4D4"/>
+          <w:sz w:val="21"/>
+          <w:szCs w:val="21"/>
+          <w:lang w:val="en-US" w:eastAsia="de-DE"/>
+        </w:rPr>
+        <w:t>}</w:t>
+      </w:r>
+    </w:p>
+    <w:p>
+      <w:pPr>
+        <w:shd w:val="clear" w:color="auto" w:fill="1E1E1E"/>
+        <w:spacing w:after="0" w:line="285" w:lineRule="atLeast"/>
+        <w:rPr>
+          <w:rFonts w:ascii="Consolas" w:eastAsia="Times New Roman" w:hAnsi="Consolas" w:cs="Times New Roman"/>
+          <w:color w:val="D4D4D4"/>
+          <w:sz w:val="21"/>
+          <w:szCs w:val="21"/>
+          <w:lang w:val="en-US" w:eastAsia="de-DE"/>
+        </w:rPr>
+      </w:pPr>
+    </w:p>
+    <w:p>
+      <w:pPr>
+        <w:shd w:val="clear" w:color="auto" w:fill="1E1E1E"/>
+        <w:spacing w:after="0" w:line="285" w:lineRule="atLeast"/>
+        <w:rPr>
+          <w:rFonts w:ascii="Consolas" w:eastAsia="Times New Roman" w:hAnsi="Consolas" w:cs="Times New Roman"/>
+          <w:color w:val="D4D4D4"/>
+          <w:sz w:val="21"/>
+          <w:szCs w:val="21"/>
+          <w:lang w:val="en-US" w:eastAsia="de-DE"/>
+        </w:rPr>
+      </w:pPr>
+      <w:r>
+        <w:rPr>
+          <w:rFonts w:ascii="Consolas" w:eastAsia="Times New Roman" w:hAnsi="Consolas" w:cs="Times New Roman"/>
+          <w:color w:val="569CD6"/>
+          <w:sz w:val="21"/>
+          <w:szCs w:val="21"/>
+          <w:lang w:val="en-US" w:eastAsia="de-DE"/>
+        </w:rPr>
+        <w:t>Ref</w:t>
+      </w:r>
+      <w:r>
+        <w:rPr>
+          <w:rFonts w:ascii="Consolas" w:eastAsia="Times New Roman" w:hAnsi="Consolas" w:cs="Times New Roman"/>
+          <w:color w:val="DCDCDC"/>
+          <w:sz w:val="21"/>
+          <w:szCs w:val="21"/>
+          <w:lang w:val="en-US" w:eastAsia="de-DE"/>
+        </w:rPr>
+        <w:t>:</w:t>
+      </w:r>
+      <w:r>
+        <w:rPr>
+          <w:rFonts w:ascii="Consolas" w:eastAsia="Times New Roman" w:hAnsi="Consolas" w:cs="Times New Roman"/>
+          <w:color w:val="D4D4D4"/>
+          <w:sz w:val="21"/>
+          <w:szCs w:val="21"/>
+          <w:lang w:val="en-US" w:eastAsia="de-DE"/>
+        </w:rPr>
+        <w:t xml:space="preserve"> </w:t>
+      </w:r>
+      <w:proofErr w:type="spellStart"/>
+      <w:r>
+        <w:rPr>
+          <w:rFonts w:ascii="Consolas" w:eastAsia="Times New Roman" w:hAnsi="Consolas" w:cs="Times New Roman"/>
+          <w:color w:val="D4D4D4"/>
+          <w:sz w:val="21"/>
+          <w:szCs w:val="21"/>
+          <w:lang w:val="en-US" w:eastAsia="de-DE"/>
+        </w:rPr>
+        <w:t>users</w:t>
+      </w:r>
+      <w:r>
+        <w:rPr>
+          <w:rFonts w:ascii="Consolas" w:eastAsia="Times New Roman" w:hAnsi="Consolas" w:cs="Times New Roman"/>
+          <w:color w:val="DCDCDC"/>
+          <w:sz w:val="21"/>
+          <w:szCs w:val="21"/>
+          <w:lang w:val="en-US" w:eastAsia="de-DE"/>
+        </w:rPr>
+        <w:t>.</w:t>
+      </w:r>
+      <w:r>
+        <w:rPr>
+          <w:rFonts w:ascii="Consolas" w:eastAsia="Times New Roman" w:hAnsi="Consolas" w:cs="Times New Roman"/>
+          <w:color w:val="D4D4D4"/>
+          <w:sz w:val="21"/>
+          <w:szCs w:val="21"/>
+          <w:lang w:val="en-US" w:eastAsia="de-DE"/>
+        </w:rPr>
+        <w:t>lesson_id</w:t>
+      </w:r>
+      <w:proofErr w:type="spellEnd"/>
+      <w:r>
+        <w:rPr>
+          <w:rFonts w:ascii="Consolas" w:eastAsia="Times New Roman" w:hAnsi="Consolas" w:cs="Times New Roman"/>
+          <w:color w:val="D4D4D4"/>
+          <w:sz w:val="21"/>
+          <w:szCs w:val="21"/>
+          <w:lang w:val="en-US" w:eastAsia="de-DE"/>
+        </w:rPr>
+        <w:t xml:space="preserve"> &gt; lessons</w:t>
+      </w:r>
+      <w:r>
+        <w:rPr>
+          <w:rFonts w:ascii="Consolas" w:eastAsia="Times New Roman" w:hAnsi="Consolas" w:cs="Times New Roman"/>
+          <w:color w:val="DCDCDC"/>
+          <w:sz w:val="21"/>
+          <w:szCs w:val="21"/>
+          <w:lang w:val="en-US" w:eastAsia="de-DE"/>
+        </w:rPr>
+        <w:t>.</w:t>
+      </w:r>
+      <w:r>
+        <w:rPr>
+          <w:rFonts w:ascii="Consolas" w:eastAsia="Times New Roman" w:hAnsi="Consolas" w:cs="Times New Roman"/>
+          <w:color w:val="D4D4D4"/>
+          <w:sz w:val="21"/>
+          <w:szCs w:val="21"/>
+          <w:lang w:val="en-US" w:eastAsia="de-DE"/>
+        </w:rPr>
+        <w:t xml:space="preserve">id </w:t>
+      </w:r>
+      <w:r>
+        <w:rPr>
+          <w:rFonts w:ascii="Consolas" w:eastAsia="Times New Roman" w:hAnsi="Consolas" w:cs="Times New Roman"/>
+          <w:color w:val="608B4E"/>
+          <w:sz w:val="21"/>
+          <w:szCs w:val="21"/>
+          <w:lang w:val="en-US" w:eastAsia="de-DE"/>
+        </w:rPr>
+        <w:t>// many-to-one</w:t>
+      </w:r>
+    </w:p>
+    <w:p>
+      <w:pPr>
+        <w:shd w:val="clear" w:color="auto" w:fill="1E1E1E"/>
+        <w:spacing w:after="0" w:line="285" w:lineRule="atLeast"/>
+        <w:rPr>
+          <w:rFonts w:ascii="Consolas" w:eastAsia="Times New Roman" w:hAnsi="Consolas" w:cs="Times New Roman"/>
+          <w:color w:val="D4D4D4"/>
+          <w:sz w:val="21"/>
+          <w:szCs w:val="21"/>
+          <w:lang w:val="en-US" w:eastAsia="de-DE"/>
+        </w:rPr>
+      </w:pPr>
+    </w:p>
+    <w:p>
+      <w:pPr>
+        <w:shd w:val="clear" w:color="auto" w:fill="1E1E1E"/>
+        <w:spacing w:after="0" w:line="285" w:lineRule="atLeast"/>
+        <w:rPr>
+          <w:rFonts w:ascii="Consolas" w:eastAsia="Times New Roman" w:hAnsi="Consolas" w:cs="Times New Roman"/>
+          <w:color w:val="D4D4D4"/>
+          <w:sz w:val="21"/>
+          <w:szCs w:val="21"/>
+          <w:lang w:val="en-US" w:eastAsia="de-DE"/>
+        </w:rPr>
+      </w:pPr>
+      <w:r>
+        <w:rPr>
+          <w:rFonts w:ascii="Consolas" w:eastAsia="Times New Roman" w:hAnsi="Consolas" w:cs="Times New Roman"/>
+          <w:color w:val="569CD6"/>
+          <w:sz w:val="21"/>
+          <w:szCs w:val="21"/>
+          <w:lang w:val="en-US" w:eastAsia="de-DE"/>
+        </w:rPr>
+        <w:t>Ref</w:t>
+      </w:r>
+      <w:r>
+        <w:rPr>
+          <w:rFonts w:ascii="Consolas" w:eastAsia="Times New Roman" w:hAnsi="Consolas" w:cs="Times New Roman"/>
+          <w:color w:val="DCDCDC"/>
+          <w:sz w:val="21"/>
+          <w:szCs w:val="21"/>
+          <w:lang w:val="en-US" w:eastAsia="de-DE"/>
+        </w:rPr>
+        <w:t>:</w:t>
+      </w:r>
+      <w:r>
+        <w:rPr>
+          <w:rFonts w:ascii="Consolas" w:eastAsia="Times New Roman" w:hAnsi="Consolas" w:cs="Times New Roman"/>
+          <w:color w:val="D4D4D4"/>
+          <w:sz w:val="21"/>
+          <w:szCs w:val="21"/>
+          <w:lang w:val="en-US" w:eastAsia="de-DE"/>
+        </w:rPr>
+        <w:t xml:space="preserve"> </w:t>
+      </w:r>
+      <w:proofErr w:type="spellStart"/>
+      <w:r>
+        <w:rPr>
+          <w:rFonts w:ascii="Consolas" w:eastAsia="Times New Roman" w:hAnsi="Consolas" w:cs="Times New Roman"/>
+          <w:color w:val="D4D4D4"/>
+          <w:sz w:val="21"/>
+          <w:szCs w:val="21"/>
+          <w:lang w:val="en-US" w:eastAsia="de-DE"/>
+        </w:rPr>
+        <w:t>quiz</w:t>
+      </w:r>
+      <w:r>
+        <w:rPr>
+          <w:rFonts w:ascii="Consolas" w:eastAsia="Times New Roman" w:hAnsi="Consolas" w:cs="Times New Roman"/>
+          <w:color w:val="DCDCDC"/>
+          <w:sz w:val="21"/>
+          <w:szCs w:val="21"/>
+          <w:lang w:val="en-US" w:eastAsia="de-DE"/>
+        </w:rPr>
+        <w:t>.</w:t>
+      </w:r>
+      <w:r>
+        <w:rPr>
+          <w:rFonts w:ascii="Consolas" w:eastAsia="Times New Roman" w:hAnsi="Consolas" w:cs="Times New Roman"/>
+          <w:color w:val="D4D4D4"/>
+          <w:sz w:val="21"/>
+          <w:szCs w:val="21"/>
+          <w:lang w:val="en-US" w:eastAsia="de-DE"/>
+        </w:rPr>
+        <w:t>lesson_id</w:t>
+      </w:r>
+      <w:proofErr w:type="spellEnd"/>
+      <w:r>
+        <w:rPr>
+          <w:rFonts w:ascii="Consolas" w:eastAsia="Times New Roman" w:hAnsi="Consolas" w:cs="Times New Roman"/>
+          <w:color w:val="D4D4D4"/>
+          <w:sz w:val="21"/>
+          <w:szCs w:val="21"/>
+          <w:lang w:val="en-US" w:eastAsia="de-DE"/>
+        </w:rPr>
+        <w:t xml:space="preserve"> &gt; lessons</w:t>
+      </w:r>
+      <w:r>
+        <w:rPr>
+          <w:rFonts w:ascii="Consolas" w:eastAsia="Times New Roman" w:hAnsi="Consolas" w:cs="Times New Roman"/>
+          <w:color w:val="DCDCDC"/>
+          <w:sz w:val="21"/>
+          <w:szCs w:val="21"/>
+          <w:lang w:val="en-US" w:eastAsia="de-DE"/>
+        </w:rPr>
+        <w:t>.</w:t>
+      </w:r>
+      <w:r>
+        <w:rPr>
+          <w:rFonts w:ascii="Consolas" w:eastAsia="Times New Roman" w:hAnsi="Consolas" w:cs="Times New Roman"/>
+          <w:color w:val="D4D4D4"/>
+          <w:sz w:val="21"/>
+          <w:szCs w:val="21"/>
+          <w:lang w:val="en-US" w:eastAsia="de-DE"/>
+        </w:rPr>
+        <w:t xml:space="preserve">id </w:t>
+      </w:r>
+      <w:r>
+        <w:rPr>
+          <w:rFonts w:ascii="Consolas" w:eastAsia="Times New Roman" w:hAnsi="Consolas" w:cs="Times New Roman"/>
+          <w:color w:val="608B4E"/>
+          <w:sz w:val="21"/>
+          <w:szCs w:val="21"/>
+          <w:lang w:val="en-US" w:eastAsia="de-DE"/>
+        </w:rPr>
+        <w:t>// many-to-one</w:t>
+      </w:r>
+    </w:p>
+    <w:p>
+      <w:pPr>
+        <w:shd w:val="clear" w:color="auto" w:fill="1E1E1E"/>
+        <w:spacing w:after="0" w:line="285" w:lineRule="atLeast"/>
+        <w:rPr>
+          <w:rFonts w:ascii="Consolas" w:eastAsia="Times New Roman" w:hAnsi="Consolas" w:cs="Times New Roman"/>
+          <w:color w:val="D4D4D4"/>
+          <w:sz w:val="21"/>
+          <w:szCs w:val="21"/>
+          <w:lang w:val="en-US" w:eastAsia="de-DE"/>
+        </w:rPr>
+      </w:pPr>
+    </w:p>
+    <w:p>
+      <w:pPr>
+        <w:tabs>
+          <w:tab w:val="left" w:pos="360"/>
+        </w:tabs>
+        <w:spacing w:line="360" w:lineRule="auto"/>
+        <w:rPr>
+          <w:rFonts w:asciiTheme="majorBidi" w:hAnsiTheme="majorBidi" w:cstheme="majorBidi"/>
+          <w:sz w:val="24"/>
+          <w:szCs w:val="24"/>
+          <w:lang w:val="en-US"/>
+        </w:rPr>
+      </w:pPr>
+      <w:r>
+        <w:rPr>
+          <w:noProof/>
+          <w:lang w:eastAsia="de-DE"/>
+        </w:rPr>
+        <w:lastRenderedPageBreak/>
+        <w:drawing>
+          <wp:inline distT="0" distB="0" distL="0" distR="0" wp14:anchorId="0A887503" wp14:editId="26529B88">
+            <wp:extent cx="5764377" cy="2922988"/>
+            <wp:effectExtent l="0" t="0" r="8255" b="0"/>
+            <wp:docPr id="1" name="Picture 1"/>
+            <wp:cNvGraphicFramePr>
+              <a:graphicFrameLocks xmlns:a="http://schemas.openxmlformats.org/drawingml/2006/main" noChangeAspect="1"/>
+            </wp:cNvGraphicFramePr>
+            <a:graphic xmlns:a="http://schemas.openxmlformats.org/drawingml/2006/main">
+              <a:graphicData uri="http://schemas.openxmlformats.org/drawingml/2006/picture">
+                <pic:pic xmlns:pic="http://schemas.openxmlformats.org/drawingml/2006/picture">
+                  <pic:nvPicPr>
+                    <pic:cNvPr id="1" name=""/>
+                    <pic:cNvPicPr/>
+                  </pic:nvPicPr>
+                  <pic:blipFill rotWithShape="1">
+                    <a:blip r:embed="rId5"/>
+                    <a:srcRect l="25282" t="28963" r="10559" b="13175"/>
+                    <a:stretch/>
+                  </pic:blipFill>
+                  <pic:spPr bwMode="auto">
+                    <a:xfrm>
+                      <a:off x="0" y="0"/>
+                      <a:ext cx="5810100" cy="2946173"/>
+                    </a:xfrm>
+                    <a:prstGeom prst="rect">
+                      <a:avLst/>
+                    </a:prstGeom>
+                    <a:ln>
+                      <a:noFill/>
+                    </a:ln>
+                    <a:extLst>
+                      <a:ext uri="{53640926-AAD7-44D8-BBD7-CCE9431645EC}">
+                        <a14:shadowObscured xmlns:a14="http://schemas.microsoft.com/office/drawing/2010/main"/>
+                      </a:ext>
+                    </a:extLst>
+                  </pic:spPr>
+                </pic:pic>
+              </a:graphicData>
+            </a:graphic>
+          </wp:inline>
+        </w:drawing>
       </w:r>
     </w:p>
     <w:sectPr>

</xml_diff>